<commit_message>
Added screenshots to the report
</commit_message>
<xml_diff>
--- a/Nate'sScrowScrow-project1-report.docx
+++ b/Nate'sScrowScrow-project1-report.docx
@@ -783,13 +783,7 @@
         <w:rPr>
           <w:rFonts w:ascii="Times New Roman" w:eastAsia="Times New Roman" w:hAnsi="Times New Roman" w:cs="Times New Roman"/>
         </w:rPr>
-        <w:t xml:space="preserve"> slide blocks up, down, left, and right into the blank s</w:t>
-      </w:r>
-      <w:r>
-        <w:rPr>
-          <w:rFonts w:ascii="Times New Roman" w:eastAsia="Times New Roman" w:hAnsi="Times New Roman" w:cs="Times New Roman"/>
-        </w:rPr>
-        <w:t>pace.  Pieces are not able to be picked up or taken out of the puzzle in any way.</w:t>
+        <w:t xml:space="preserve"> slide blocks up, down, left, and right into the blank space.  Pieces are not able to be picked up or taken out of the puzzle in any way.</w:t>
       </w:r>
     </w:p>
     <w:p>
@@ -869,13 +863,7 @@
         <w:rPr>
           <w:rFonts w:ascii="Times New Roman" w:eastAsia="Times New Roman" w:hAnsi="Times New Roman" w:cs="Times New Roman"/>
         </w:rPr>
-        <w:t>Any solvable permutation of the 8 tiles and the empty space in the grid.  If the parity of the initial state is the same as that of t</w:t>
-      </w:r>
-      <w:r>
-        <w:rPr>
-          <w:rFonts w:ascii="Times New Roman" w:eastAsia="Times New Roman" w:hAnsi="Times New Roman" w:cs="Times New Roman"/>
-        </w:rPr>
-        <w:t>he goal state, then that state is solvable.</w:t>
+        <w:t>Any solvable permutation of the 8 tiles and the empty space in the grid.  If the parity of the initial state is the same as that of the goal state, then that state is solvable.</w:t>
       </w:r>
     </w:p>
     <w:p>
@@ -943,13 +931,7 @@
         <w:rPr>
           <w:rFonts w:ascii="Times New Roman" w:eastAsia="Times New Roman" w:hAnsi="Times New Roman" w:cs="Times New Roman"/>
         </w:rPr>
-        <w:t>If the location of each of the t</w:t>
-      </w:r>
-      <w:r>
-        <w:rPr>
-          <w:rFonts w:ascii="Times New Roman" w:eastAsia="Times New Roman" w:hAnsi="Times New Roman" w:cs="Times New Roman"/>
-        </w:rPr>
-        <w:t>iles in a given state is the same as the location of those tiles in the goal state, then that state is a goal state.</w:t>
+        <w:t>If the location of each of the tiles in a given state is the same as the location of those tiles in the goal state, then that state is a goal state.</w:t>
       </w:r>
     </w:p>
     <w:p>
@@ -1182,14 +1164,7 @@
           <w:rFonts w:ascii="Times New Roman" w:eastAsia="Times New Roman" w:hAnsi="Times New Roman" w:cs="Times New Roman"/>
           <w:b/>
         </w:rPr>
-        <w:t>Uninformed Searc</w:t>
-      </w:r>
-      <w:r>
-        <w:rPr>
-          <w:rFonts w:ascii="Times New Roman" w:eastAsia="Times New Roman" w:hAnsi="Times New Roman" w:cs="Times New Roman"/>
-          <w:b/>
-        </w:rPr>
-        <w:t xml:space="preserve">h Algorithm: </w:t>
+        <w:t xml:space="preserve">Uninformed Search Algorithm: </w:t>
       </w:r>
       <w:r>
         <w:rPr>
@@ -1266,13 +1241,7 @@
         <w:rPr>
           <w:rFonts w:ascii="Times New Roman" w:eastAsia="Times New Roman" w:hAnsi="Times New Roman" w:cs="Times New Roman"/>
         </w:rPr>
-        <w:t xml:space="preserve"> this, nodes are put into a queue, and nodes ar</w:t>
-      </w:r>
-      <w:r>
-        <w:rPr>
-          <w:rFonts w:ascii="Times New Roman" w:eastAsia="Times New Roman" w:hAnsi="Times New Roman" w:cs="Times New Roman"/>
-        </w:rPr>
-        <w:t xml:space="preserve">e taken out of the queue, checked against the goal state, then that node’s children are added to the end of the queue.  In an attempt to reduce the size of the tree, and therefore the number of nodes needing to be </w:t>
+        <w:t xml:space="preserve"> this, nodes are put into a queue, and nodes are taken out of the queue, checked against the goal state, then that node’s children are added to the end of the queue.  In an attempt to reduce the size of the tree, and therefore the number of nodes needing to be </w:t>
       </w:r>
       <w:proofErr w:type="gramStart"/>
       <w:r>
@@ -1286,13 +1255,7 @@
         <w:rPr>
           <w:rFonts w:ascii="Times New Roman" w:eastAsia="Times New Roman" w:hAnsi="Times New Roman" w:cs="Times New Roman"/>
         </w:rPr>
-        <w:t xml:space="preserve"> list is used to track </w:t>
-      </w:r>
-      <w:r>
-        <w:rPr>
-          <w:rFonts w:ascii="Times New Roman" w:eastAsia="Times New Roman" w:hAnsi="Times New Roman" w:cs="Times New Roman"/>
-        </w:rPr>
-        <w:t>all previously visited nodes, and new nodes are only added to the queue if they have not already been visited.  This also has the effect of removing the possibility of cycles.</w:t>
+        <w:t xml:space="preserve"> list is used to track all previously visited nodes, and new nodes are only added to the queue if they have not already been visited.  This also has the effect of removing the possibility of cycles.</w:t>
       </w:r>
     </w:p>
     <w:p>
@@ -1807,14 +1770,7 @@
           <w:b/>
         </w:rPr>
         <w:tab/>
-        <w:t>Completeness:</w:t>
-      </w:r>
-      <w:r>
-        <w:rPr>
-          <w:rFonts w:ascii="Times New Roman" w:eastAsia="Times New Roman" w:hAnsi="Times New Roman" w:cs="Times New Roman"/>
-          <w:b/>
-        </w:rPr>
-        <w:t xml:space="preserve"> </w:t>
+        <w:t xml:space="preserve">Completeness: </w:t>
       </w:r>
       <w:r>
         <w:rPr>
@@ -1922,8 +1878,6 @@
           <w:b/>
         </w:rPr>
       </w:pPr>
-      <w:bookmarkStart w:id="0" w:name="_GoBack"/>
-      <w:bookmarkEnd w:id="0"/>
       <w:r>
         <w:rPr>
           <w:rFonts w:ascii="Times New Roman" w:eastAsia="Times New Roman" w:hAnsi="Times New Roman" w:cs="Times New Roman"/>
@@ -2133,14 +2087,7 @@
           <w:rFonts w:ascii="Times New Roman" w:eastAsia="Times New Roman" w:hAnsi="Times New Roman" w:cs="Times New Roman"/>
           <w:b/>
         </w:rPr>
-        <w:t>Heuristic Search Al</w:t>
-      </w:r>
-      <w:r>
-        <w:rPr>
-          <w:rFonts w:ascii="Times New Roman" w:eastAsia="Times New Roman" w:hAnsi="Times New Roman" w:cs="Times New Roman"/>
-          <w:b/>
-        </w:rPr>
-        <w:t xml:space="preserve">gorithm 1: </w:t>
+        <w:t xml:space="preserve">Heuristic Search Algorithm 1: </w:t>
       </w:r>
       <w:r>
         <w:rPr>
@@ -2220,13 +2167,7 @@
         <w:rPr>
           <w:rFonts w:ascii="Times New Roman" w:eastAsia="Times New Roman" w:hAnsi="Times New Roman" w:cs="Times New Roman"/>
         </w:rPr>
-        <w:t xml:space="preserve"> popularity derives from its performance and accuracy, but cannot compete with other traversal algorithms that ca</w:t>
-      </w:r>
-      <w:r>
-        <w:rPr>
-          <w:rFonts w:ascii="Times New Roman" w:eastAsia="Times New Roman" w:hAnsi="Times New Roman" w:cs="Times New Roman"/>
-        </w:rPr>
-        <w:t xml:space="preserve">n pre-process the graphs. It’s heuristic function, </w:t>
+        <w:t xml:space="preserve"> popularity derives from its performance and accuracy, but cannot compete with other traversal algorithms that can pre-process the graphs. It’s heuristic function, </w:t>
       </w:r>
       <w:r>
         <w:rPr>
@@ -2239,13 +2180,7 @@
         <w:rPr>
           <w:rFonts w:ascii="Times New Roman" w:eastAsia="Times New Roman" w:hAnsi="Times New Roman" w:cs="Times New Roman"/>
         </w:rPr>
-        <w:t>, is problem-specific, but this projects A* heuristic is based on Manhattan Distances. In each iteration of the algorithm, each node stores the sum of Manhattan Distances for each misplaced tile. The e</w:t>
-      </w:r>
-      <w:r>
-        <w:rPr>
-          <w:rFonts w:ascii="Times New Roman" w:eastAsia="Times New Roman" w:hAnsi="Times New Roman" w:cs="Times New Roman"/>
-        </w:rPr>
-        <w:t>valuation function,</w:t>
+        <w:t>, is problem-specific, but this projects A* heuristic is based on Manhattan Distances. In each iteration of the algorithm, each node stores the sum of Manhattan Distances for each misplaced tile. The evaluation function,</w:t>
       </w:r>
       <w:r>
         <w:rPr>
@@ -2519,13 +2454,7 @@
           <w:rFonts w:ascii="Times New Roman" w:eastAsia="Times New Roman" w:hAnsi="Times New Roman" w:cs="Times New Roman"/>
         </w:rPr>
         <w:tab/>
-        <w:t>Gener</w:t>
-      </w:r>
-      <w:r>
-        <w:rPr>
-          <w:rFonts w:ascii="Times New Roman" w:eastAsia="Times New Roman" w:hAnsi="Times New Roman" w:cs="Times New Roman"/>
-        </w:rPr>
-        <w:t xml:space="preserve">ate children of </w:t>
+        <w:t xml:space="preserve">Generate children of </w:t>
       </w:r>
       <w:proofErr w:type="spellStart"/>
       <w:r>
@@ -2992,14 +2921,7 @@
           <w:b/>
         </w:rPr>
         <w:tab/>
-        <w:t>Irrevocability</w:t>
-      </w:r>
-      <w:r>
-        <w:rPr>
-          <w:rFonts w:ascii="Times New Roman" w:eastAsia="Times New Roman" w:hAnsi="Times New Roman" w:cs="Times New Roman"/>
-          <w:b/>
-        </w:rPr>
-        <w:t xml:space="preserve">: </w:t>
+        <w:t xml:space="preserve">Irrevocability: </w:t>
       </w:r>
       <w:r>
         <w:rPr>
@@ -3221,19 +3143,7 @@
         <w:rPr>
           <w:rFonts w:ascii="Times New Roman" w:eastAsia="Times New Roman" w:hAnsi="Times New Roman" w:cs="Times New Roman"/>
         </w:rPr>
-        <w:t xml:space="preserve"> choose the child that has the better heuristic values without considering future values. This means that the solution won’t be the most optimal one. For the 8-puzzle problem the heuristic value that I use was the number o</w:t>
-      </w:r>
-      <w:r>
-        <w:rPr>
-          <w:rFonts w:ascii="Times New Roman" w:eastAsia="Times New Roman" w:hAnsi="Times New Roman" w:cs="Times New Roman"/>
-        </w:rPr>
-        <w:t>f tiles that are in the right spot. So, 9 is the heuristic value that the Greedy will be working towards. Each node in the tree will have a value that will represent the number of tiles that are in the correct spot. Greedy will move to the node that has th</w:t>
-      </w:r>
-      <w:r>
-        <w:rPr>
-          <w:rFonts w:ascii="Times New Roman" w:eastAsia="Times New Roman" w:hAnsi="Times New Roman" w:cs="Times New Roman"/>
-        </w:rPr>
-        <w:t xml:space="preserve">e higher heuristic value. </w:t>
+        <w:t xml:space="preserve"> choose the child that has the better heuristic values without considering future values. This means that the solution won’t be the most optimal one. For the 8-puzzle problem the heuristic value that I use was the number of tiles that are in the right spot. So, 9 is the heuristic value that the Greedy will be working towards. Each node in the tree will have a value that will represent the number of tiles that are in the correct spot. Greedy will move to the node that has the higher heuristic value. </w:t>
       </w:r>
     </w:p>
     <w:p>
@@ -3433,13 +3343,7 @@
         <w:rPr>
           <w:rFonts w:ascii="Times New Roman" w:eastAsia="Times New Roman" w:hAnsi="Times New Roman" w:cs="Times New Roman"/>
         </w:rPr>
-        <w:t xml:space="preserve"> node == go</w:t>
-      </w:r>
-      <w:r>
-        <w:rPr>
-          <w:rFonts w:ascii="Times New Roman" w:eastAsia="Times New Roman" w:hAnsi="Times New Roman" w:cs="Times New Roman"/>
-        </w:rPr>
-        <w:t>al</w:t>
+        <w:t xml:space="preserve"> node == goal</w:t>
       </w:r>
     </w:p>
     <w:p>
@@ -5825,19 +5729,7 @@
         <w:rPr>
           <w:rFonts w:ascii="Times New Roman" w:eastAsia="Times New Roman" w:hAnsi="Times New Roman" w:cs="Times New Roman"/>
         </w:rPr>
-        <w:t>The table and graphs above exhibit the differences between the three algorithms we used, Breadth First Search, A* Search, and Greedy Best First Search. This data is a great representation of how informed search algorithms tend to perform better than uninfo</w:t>
-      </w:r>
-      <w:r>
-        <w:rPr>
-          <w:rFonts w:ascii="Times New Roman" w:eastAsia="Times New Roman" w:hAnsi="Times New Roman" w:cs="Times New Roman"/>
-        </w:rPr>
-        <w:t>rmed search algorithms.  It’s also worth noting that Greedy BFS consistently visited less states in a shorter amount of time than the other two algorithms, though for more difficult initial states, Greedy BFS also required significantly more moves than the</w:t>
-      </w:r>
-      <w:r>
-        <w:rPr>
-          <w:rFonts w:ascii="Times New Roman" w:eastAsia="Times New Roman" w:hAnsi="Times New Roman" w:cs="Times New Roman"/>
-        </w:rPr>
-        <w:t xml:space="preserve"> other two algorithms.</w:t>
+        <w:t>The table and graphs above exhibit the differences between the three algorithms we used, Breadth First Search, A* Search, and Greedy Best First Search. This data is a great representation of how informed search algorithms tend to perform better than uninformed search algorithms.  It’s also worth noting that Greedy BFS consistently visited less states in a shorter amount of time than the other two algorithms, though for more difficult initial states, Greedy BFS also required significantly more moves than the other two algorithms.</w:t>
       </w:r>
     </w:p>
     <w:p>
@@ -5887,19 +5779,7 @@
         <w:rPr>
           <w:rFonts w:ascii="Times New Roman" w:eastAsia="Times New Roman" w:hAnsi="Times New Roman" w:cs="Times New Roman"/>
         </w:rPr>
-        <w:t>We learned that Python is a versatile language that is easy to comprehend and adapt to. We have gained a better understanding of the differences between informed and uninformed search algorithms, as well as the effe</w:t>
-      </w:r>
-      <w:r>
-        <w:rPr>
-          <w:rFonts w:ascii="Times New Roman" w:eastAsia="Times New Roman" w:hAnsi="Times New Roman" w:cs="Times New Roman"/>
-        </w:rPr>
-        <w:t>ct of using more dominant heuristic functions in the same search algorithm.  In the future, it would be interesting to take the 8 Puzzle and generalize the problem into a larger grid and see how much of a difference there is in algorithm performance for la</w:t>
-      </w:r>
-      <w:r>
-        <w:rPr>
-          <w:rFonts w:ascii="Times New Roman" w:eastAsia="Times New Roman" w:hAnsi="Times New Roman" w:cs="Times New Roman"/>
-        </w:rPr>
-        <w:t>rger sized grids.</w:t>
+        <w:t>We learned that Python is a versatile language that is easy to comprehend and adapt to. We have gained a better understanding of the differences between informed and uninformed search algorithms, as well as the effect of using more dominant heuristic functions in the same search algorithm.  In the future, it would be interesting to take the 8 Puzzle and generalize the problem into a larger grid and see how much of a difference there is in algorithm performance for larger sized grids.</w:t>
       </w:r>
     </w:p>
     <w:p/>
@@ -5971,8 +5851,522 @@
         </w:r>
       </w:hyperlink>
     </w:p>
+    <w:p>
+      <w:pPr>
+        <w:jc w:val="both"/>
+        <w:rPr>
+          <w:rFonts w:ascii="Times New Roman" w:eastAsia="Times New Roman" w:hAnsi="Times New Roman" w:cs="Times New Roman"/>
+        </w:rPr>
+      </w:pPr>
+    </w:p>
+    <w:p>
+      <w:pPr>
+        <w:rPr>
+          <w:rFonts w:ascii="Times New Roman" w:eastAsia="Times New Roman" w:hAnsi="Times New Roman" w:cs="Times New Roman"/>
+          <w:b/>
+        </w:rPr>
+      </w:pPr>
+      <w:r>
+        <w:rPr>
+          <w:rFonts w:ascii="Times New Roman" w:eastAsia="Times New Roman" w:hAnsi="Times New Roman" w:cs="Times New Roman"/>
+          <w:b/>
+        </w:rPr>
+        <w:t>11. Screenshots</w:t>
+      </w:r>
+    </w:p>
+    <w:p>
+      <w:pPr>
+        <w:keepNext/>
+        <w:jc w:val="center"/>
+      </w:pPr>
+      <w:r>
+        <w:rPr>
+          <w:rFonts w:ascii="Times New Roman" w:eastAsia="Times New Roman" w:hAnsi="Times New Roman" w:cs="Times New Roman"/>
+          <w:noProof/>
+        </w:rPr>
+        <w:lastRenderedPageBreak/>
+        <w:drawing>
+          <wp:inline distT="0" distB="0" distL="0" distR="0" wp14:anchorId="2ABDCD14" wp14:editId="4BA48DB4">
+            <wp:extent cx="2524125" cy="3638550"/>
+            <wp:effectExtent l="0" t="0" r="9525" b="0"/>
+            <wp:docPr id="9" name="Picture 9"/>
+            <wp:cNvGraphicFramePr>
+              <a:graphicFrameLocks xmlns:a="http://schemas.openxmlformats.org/drawingml/2006/main" noChangeAspect="1"/>
+            </wp:cNvGraphicFramePr>
+            <a:graphic xmlns:a="http://schemas.openxmlformats.org/drawingml/2006/main">
+              <a:graphicData uri="http://schemas.openxmlformats.org/drawingml/2006/picture">
+                <pic:pic xmlns:pic="http://schemas.openxmlformats.org/drawingml/2006/picture">
+                  <pic:nvPicPr>
+                    <pic:cNvPr id="0" name="Picture 1"/>
+                    <pic:cNvPicPr>
+                      <a:picLocks noChangeAspect="1" noChangeArrowheads="1"/>
+                    </pic:cNvPicPr>
+                  </pic:nvPicPr>
+                  <pic:blipFill>
+                    <a:blip r:embed="rId16">
+                      <a:extLst>
+                        <a:ext uri="{28A0092B-C50C-407E-A947-70E740481C1C}">
+                          <a14:useLocalDpi xmlns:a14="http://schemas.microsoft.com/office/drawing/2010/main" val="0"/>
+                        </a:ext>
+                      </a:extLst>
+                    </a:blip>
+                    <a:srcRect/>
+                    <a:stretch>
+                      <a:fillRect/>
+                    </a:stretch>
+                  </pic:blipFill>
+                  <pic:spPr bwMode="auto">
+                    <a:xfrm>
+                      <a:off x="0" y="0"/>
+                      <a:ext cx="2524125" cy="3638550"/>
+                    </a:xfrm>
+                    <a:prstGeom prst="rect">
+                      <a:avLst/>
+                    </a:prstGeom>
+                    <a:noFill/>
+                    <a:ln>
+                      <a:noFill/>
+                    </a:ln>
+                  </pic:spPr>
+                </pic:pic>
+              </a:graphicData>
+            </a:graphic>
+          </wp:inline>
+        </w:drawing>
+      </w:r>
+    </w:p>
+    <w:p>
+      <w:pPr>
+        <w:pStyle w:val="Caption"/>
+        <w:jc w:val="center"/>
+        <w:rPr>
+          <w:rFonts w:ascii="Times New Roman" w:eastAsia="Times New Roman" w:hAnsi="Times New Roman" w:cs="Times New Roman"/>
+          <w:sz w:val="22"/>
+          <w:szCs w:val="22"/>
+        </w:rPr>
+      </w:pPr>
+      <w:r>
+        <w:rPr>
+          <w:sz w:val="22"/>
+          <w:szCs w:val="22"/>
+        </w:rPr>
+        <w:t xml:space="preserve">Figure </w:t>
+      </w:r>
+      <w:r>
+        <w:rPr>
+          <w:sz w:val="22"/>
+          <w:szCs w:val="22"/>
+        </w:rPr>
+        <w:fldChar w:fldCharType="begin"/>
+      </w:r>
+      <w:r>
+        <w:rPr>
+          <w:sz w:val="22"/>
+          <w:szCs w:val="22"/>
+        </w:rPr>
+        <w:instrText xml:space="preserve"> SEQ Figure \* ARABIC </w:instrText>
+      </w:r>
+      <w:r>
+        <w:rPr>
+          <w:sz w:val="22"/>
+          <w:szCs w:val="22"/>
+        </w:rPr>
+        <w:fldChar w:fldCharType="separate"/>
+      </w:r>
+      <w:r>
+        <w:rPr>
+          <w:noProof/>
+          <w:sz w:val="22"/>
+          <w:szCs w:val="22"/>
+        </w:rPr>
+        <w:t>1</w:t>
+      </w:r>
+      <w:r>
+        <w:rPr>
+          <w:sz w:val="22"/>
+          <w:szCs w:val="22"/>
+        </w:rPr>
+        <w:fldChar w:fldCharType="end"/>
+      </w:r>
+      <w:r>
+        <w:rPr>
+          <w:sz w:val="22"/>
+          <w:szCs w:val="22"/>
+        </w:rPr>
+        <w:t xml:space="preserve"> - </w:t>
+      </w:r>
+      <w:r>
+        <w:rPr>
+          <w:noProof/>
+          <w:sz w:val="22"/>
+          <w:szCs w:val="22"/>
+        </w:rPr>
+        <w:t>Grid Submenu</w:t>
+      </w:r>
+    </w:p>
+    <w:p>
+      <w:pPr>
+        <w:jc w:val="both"/>
+        <w:rPr>
+          <w:rFonts w:ascii="Times New Roman" w:eastAsia="Times New Roman" w:hAnsi="Times New Roman" w:cs="Times New Roman"/>
+        </w:rPr>
+      </w:pPr>
+    </w:p>
+    <w:p>
+      <w:pPr>
+        <w:keepNext/>
+        <w:jc w:val="center"/>
+      </w:pPr>
+      <w:r>
+        <w:rPr>
+          <w:rFonts w:ascii="Times New Roman" w:eastAsia="Times New Roman" w:hAnsi="Times New Roman" w:cs="Times New Roman"/>
+          <w:noProof/>
+        </w:rPr>
+        <w:drawing>
+          <wp:inline distT="0" distB="0" distL="0" distR="0" wp14:anchorId="3EE4CEC6" wp14:editId="121F642A">
+            <wp:extent cx="2524125" cy="3667125"/>
+            <wp:effectExtent l="0" t="0" r="9525" b="9525"/>
+            <wp:docPr id="10" name="Picture 10"/>
+            <wp:cNvGraphicFramePr>
+              <a:graphicFrameLocks xmlns:a="http://schemas.openxmlformats.org/drawingml/2006/main" noChangeAspect="1"/>
+            </wp:cNvGraphicFramePr>
+            <a:graphic xmlns:a="http://schemas.openxmlformats.org/drawingml/2006/main">
+              <a:graphicData uri="http://schemas.openxmlformats.org/drawingml/2006/picture">
+                <pic:pic xmlns:pic="http://schemas.openxmlformats.org/drawingml/2006/picture">
+                  <pic:nvPicPr>
+                    <pic:cNvPr id="0" name="Picture 2"/>
+                    <pic:cNvPicPr>
+                      <a:picLocks noChangeAspect="1" noChangeArrowheads="1"/>
+                    </pic:cNvPicPr>
+                  </pic:nvPicPr>
+                  <pic:blipFill>
+                    <a:blip r:embed="rId17">
+                      <a:extLst>
+                        <a:ext uri="{28A0092B-C50C-407E-A947-70E740481C1C}">
+                          <a14:useLocalDpi xmlns:a14="http://schemas.microsoft.com/office/drawing/2010/main" val="0"/>
+                        </a:ext>
+                      </a:extLst>
+                    </a:blip>
+                    <a:srcRect/>
+                    <a:stretch>
+                      <a:fillRect/>
+                    </a:stretch>
+                  </pic:blipFill>
+                  <pic:spPr bwMode="auto">
+                    <a:xfrm>
+                      <a:off x="0" y="0"/>
+                      <a:ext cx="2524125" cy="3667125"/>
+                    </a:xfrm>
+                    <a:prstGeom prst="rect">
+                      <a:avLst/>
+                    </a:prstGeom>
+                    <a:noFill/>
+                    <a:ln>
+                      <a:noFill/>
+                    </a:ln>
+                  </pic:spPr>
+                </pic:pic>
+              </a:graphicData>
+            </a:graphic>
+          </wp:inline>
+        </w:drawing>
+      </w:r>
+    </w:p>
+    <w:p>
+      <w:pPr>
+        <w:pStyle w:val="Caption"/>
+        <w:jc w:val="center"/>
+        <w:rPr>
+          <w:rFonts w:ascii="Times New Roman" w:eastAsia="Times New Roman" w:hAnsi="Times New Roman" w:cs="Times New Roman"/>
+          <w:sz w:val="22"/>
+          <w:szCs w:val="22"/>
+        </w:rPr>
+      </w:pPr>
+      <w:r>
+        <w:rPr>
+          <w:sz w:val="22"/>
+          <w:szCs w:val="22"/>
+        </w:rPr>
+        <w:t xml:space="preserve">Figure </w:t>
+      </w:r>
+      <w:r>
+        <w:rPr>
+          <w:sz w:val="22"/>
+          <w:szCs w:val="22"/>
+        </w:rPr>
+        <w:fldChar w:fldCharType="begin"/>
+      </w:r>
+      <w:r>
+        <w:rPr>
+          <w:sz w:val="22"/>
+          <w:szCs w:val="22"/>
+        </w:rPr>
+        <w:instrText xml:space="preserve"> SEQ Figure \* ARABIC </w:instrText>
+      </w:r>
+      <w:r>
+        <w:rPr>
+          <w:sz w:val="22"/>
+          <w:szCs w:val="22"/>
+        </w:rPr>
+        <w:fldChar w:fldCharType="separate"/>
+      </w:r>
+      <w:r>
+        <w:rPr>
+          <w:noProof/>
+          <w:sz w:val="22"/>
+          <w:szCs w:val="22"/>
+        </w:rPr>
+        <w:t>2</w:t>
+      </w:r>
+      <w:r>
+        <w:rPr>
+          <w:sz w:val="22"/>
+          <w:szCs w:val="22"/>
+        </w:rPr>
+        <w:fldChar w:fldCharType="end"/>
+      </w:r>
+      <w:r>
+        <w:rPr>
+          <w:sz w:val="22"/>
+          <w:szCs w:val="22"/>
+        </w:rPr>
+        <w:t xml:space="preserve"> - Solve Submenu</w:t>
+      </w:r>
+    </w:p>
+    <w:p>
+      <w:pPr>
+        <w:jc w:val="both"/>
+        <w:rPr>
+          <w:rFonts w:ascii="Times New Roman" w:eastAsia="Times New Roman" w:hAnsi="Times New Roman" w:cs="Times New Roman"/>
+        </w:rPr>
+      </w:pPr>
+    </w:p>
+    <w:p>
+      <w:pPr>
+        <w:keepNext/>
+        <w:jc w:val="center"/>
+      </w:pPr>
+      <w:r>
+        <w:rPr>
+          <w:noProof/>
+        </w:rPr>
+        <w:drawing>
+          <wp:inline distT="0" distB="0" distL="0" distR="0" wp14:anchorId="23FB5613" wp14:editId="7C21E473">
+            <wp:extent cx="2543175" cy="3638550"/>
+            <wp:effectExtent l="0" t="0" r="9525" b="0"/>
+            <wp:docPr id="11" name="Picture 11"/>
+            <wp:cNvGraphicFramePr>
+              <a:graphicFrameLocks xmlns:a="http://schemas.openxmlformats.org/drawingml/2006/main" noChangeAspect="1"/>
+            </wp:cNvGraphicFramePr>
+            <a:graphic xmlns:a="http://schemas.openxmlformats.org/drawingml/2006/main">
+              <a:graphicData uri="http://schemas.openxmlformats.org/drawingml/2006/picture">
+                <pic:pic xmlns:pic="http://schemas.openxmlformats.org/drawingml/2006/picture">
+                  <pic:nvPicPr>
+                    <pic:cNvPr id="1" name=""/>
+                    <pic:cNvPicPr/>
+                  </pic:nvPicPr>
+                  <pic:blipFill>
+                    <a:blip r:embed="rId18"/>
+                    <a:stretch>
+                      <a:fillRect/>
+                    </a:stretch>
+                  </pic:blipFill>
+                  <pic:spPr>
+                    <a:xfrm>
+                      <a:off x="0" y="0"/>
+                      <a:ext cx="2543175" cy="3638550"/>
+                    </a:xfrm>
+                    <a:prstGeom prst="rect">
+                      <a:avLst/>
+                    </a:prstGeom>
+                  </pic:spPr>
+                </pic:pic>
+              </a:graphicData>
+            </a:graphic>
+          </wp:inline>
+        </w:drawing>
+      </w:r>
+    </w:p>
+    <w:p>
+      <w:pPr>
+        <w:pStyle w:val="Caption"/>
+        <w:jc w:val="center"/>
+        <w:rPr>
+          <w:rFonts w:ascii="Times New Roman" w:eastAsia="Times New Roman" w:hAnsi="Times New Roman" w:cs="Times New Roman"/>
+          <w:sz w:val="22"/>
+          <w:szCs w:val="22"/>
+        </w:rPr>
+      </w:pPr>
+      <w:r>
+        <w:rPr>
+          <w:sz w:val="22"/>
+          <w:szCs w:val="22"/>
+        </w:rPr>
+        <w:t xml:space="preserve">Figure </w:t>
+      </w:r>
+      <w:r>
+        <w:rPr>
+          <w:sz w:val="22"/>
+          <w:szCs w:val="22"/>
+        </w:rPr>
+        <w:fldChar w:fldCharType="begin"/>
+      </w:r>
+      <w:r>
+        <w:rPr>
+          <w:sz w:val="22"/>
+          <w:szCs w:val="22"/>
+        </w:rPr>
+        <w:instrText xml:space="preserve"> SEQ Figure \* ARABIC </w:instrText>
+      </w:r>
+      <w:r>
+        <w:rPr>
+          <w:sz w:val="22"/>
+          <w:szCs w:val="22"/>
+        </w:rPr>
+        <w:fldChar w:fldCharType="separate"/>
+      </w:r>
+      <w:r>
+        <w:rPr>
+          <w:noProof/>
+          <w:sz w:val="22"/>
+          <w:szCs w:val="22"/>
+        </w:rPr>
+        <w:t>3</w:t>
+      </w:r>
+      <w:r>
+        <w:rPr>
+          <w:sz w:val="22"/>
+          <w:szCs w:val="22"/>
+        </w:rPr>
+        <w:fldChar w:fldCharType="end"/>
+      </w:r>
+      <w:r>
+        <w:rPr>
+          <w:sz w:val="22"/>
+          <w:szCs w:val="22"/>
+        </w:rPr>
+        <w:t xml:space="preserve"> - Puzzle in solvable state</w:t>
+      </w:r>
+    </w:p>
+    <w:p>
+      <w:pPr>
+        <w:jc w:val="both"/>
+        <w:rPr>
+          <w:rFonts w:ascii="Times New Roman" w:eastAsia="Times New Roman" w:hAnsi="Times New Roman" w:cs="Times New Roman"/>
+        </w:rPr>
+      </w:pPr>
+    </w:p>
+    <w:p>
+      <w:pPr>
+        <w:keepNext/>
+        <w:jc w:val="center"/>
+      </w:pPr>
+      <w:bookmarkStart w:id="0" w:name="_GoBack"/>
+      <w:bookmarkEnd w:id="0"/>
+      <w:r>
+        <w:rPr>
+          <w:noProof/>
+        </w:rPr>
+        <w:drawing>
+          <wp:inline distT="0" distB="0" distL="0" distR="0" wp14:anchorId="7E5845B6" wp14:editId="1B774A36">
+            <wp:extent cx="2533650" cy="3648075"/>
+            <wp:effectExtent l="0" t="0" r="0" b="9525"/>
+            <wp:docPr id="12" name="Picture 12"/>
+            <wp:cNvGraphicFramePr>
+              <a:graphicFrameLocks xmlns:a="http://schemas.openxmlformats.org/drawingml/2006/main" noChangeAspect="1"/>
+            </wp:cNvGraphicFramePr>
+            <a:graphic xmlns:a="http://schemas.openxmlformats.org/drawingml/2006/main">
+              <a:graphicData uri="http://schemas.openxmlformats.org/drawingml/2006/picture">
+                <pic:pic xmlns:pic="http://schemas.openxmlformats.org/drawingml/2006/picture">
+                  <pic:nvPicPr>
+                    <pic:cNvPr id="1" name=""/>
+                    <pic:cNvPicPr/>
+                  </pic:nvPicPr>
+                  <pic:blipFill>
+                    <a:blip r:embed="rId19"/>
+                    <a:stretch>
+                      <a:fillRect/>
+                    </a:stretch>
+                  </pic:blipFill>
+                  <pic:spPr>
+                    <a:xfrm>
+                      <a:off x="0" y="0"/>
+                      <a:ext cx="2533650" cy="3648075"/>
+                    </a:xfrm>
+                    <a:prstGeom prst="rect">
+                      <a:avLst/>
+                    </a:prstGeom>
+                  </pic:spPr>
+                </pic:pic>
+              </a:graphicData>
+            </a:graphic>
+          </wp:inline>
+        </w:drawing>
+      </w:r>
+    </w:p>
+    <w:p>
+      <w:pPr>
+        <w:pStyle w:val="Caption"/>
+        <w:jc w:val="center"/>
+        <w:rPr>
+          <w:rFonts w:ascii="Times New Roman" w:eastAsia="Times New Roman" w:hAnsi="Times New Roman" w:cs="Times New Roman"/>
+          <w:sz w:val="22"/>
+          <w:szCs w:val="22"/>
+        </w:rPr>
+      </w:pPr>
+      <w:r>
+        <w:rPr>
+          <w:sz w:val="22"/>
+          <w:szCs w:val="22"/>
+        </w:rPr>
+        <w:t xml:space="preserve">Figure </w:t>
+      </w:r>
+      <w:r>
+        <w:rPr>
+          <w:sz w:val="22"/>
+          <w:szCs w:val="22"/>
+        </w:rPr>
+        <w:fldChar w:fldCharType="begin"/>
+      </w:r>
+      <w:r>
+        <w:rPr>
+          <w:sz w:val="22"/>
+          <w:szCs w:val="22"/>
+        </w:rPr>
+        <w:instrText xml:space="preserve"> SEQ Figure \* ARABIC </w:instrText>
+      </w:r>
+      <w:r>
+        <w:rPr>
+          <w:sz w:val="22"/>
+          <w:szCs w:val="22"/>
+        </w:rPr>
+        <w:fldChar w:fldCharType="separate"/>
+      </w:r>
+      <w:r>
+        <w:rPr>
+          <w:noProof/>
+          <w:sz w:val="22"/>
+          <w:szCs w:val="22"/>
+        </w:rPr>
+        <w:t>4</w:t>
+      </w:r>
+      <w:r>
+        <w:rPr>
+          <w:sz w:val="22"/>
+          <w:szCs w:val="22"/>
+        </w:rPr>
+        <w:fldChar w:fldCharType="end"/>
+      </w:r>
+      <w:r>
+        <w:rPr>
+          <w:sz w:val="22"/>
+          <w:szCs w:val="22"/>
+        </w:rPr>
+        <w:t xml:space="preserve"> - Puzzle in goal state</w:t>
+      </w:r>
+    </w:p>
     <w:sectPr>
-      <w:headerReference w:type="default" r:id="rId16"/>
+      <w:headerReference w:type="default" r:id="rId20"/>
       <w:pgSz w:w="12240" w:h="15840"/>
       <w:pgMar w:top="1440" w:right="1440" w:bottom="1440" w:left="1440" w:header="720" w:footer="720" w:gutter="0"/>
       <w:pgNumType w:start="1"/>
@@ -6061,16 +6455,7 @@
         <w:szCs w:val="24"/>
       </w:rPr>
       <w:tab/>
-      <w:t>Project 1: S</w:t>
-    </w:r>
-    <w:r>
-      <w:rPr>
-        <w:rFonts w:ascii="Times New Roman" w:eastAsia="Times New Roman" w:hAnsi="Times New Roman" w:cs="Times New Roman"/>
-        <w:b/>
-        <w:sz w:val="24"/>
-        <w:szCs w:val="24"/>
-      </w:rPr>
-      <w:t xml:space="preserve">tate-Space Searching       </w:t>
+      <w:t xml:space="preserve">Project 1: State-Space Searching       </w:t>
     </w:r>
     <w:r>
       <w:rPr>
@@ -7008,6 +7393,25 @@
       </w:rPr>
     </w:tblStylePr>
   </w:style>
+  <w:style w:type="paragraph" w:styleId="Caption">
+    <w:name w:val="caption"/>
+    <w:basedOn w:val="Normal"/>
+    <w:next w:val="Normal"/>
+    <w:uiPriority w:val="35"/>
+    <w:unhideWhenUsed/>
+    <w:qFormat/>
+    <w:rsid w:val="009970DD"/>
+    <w:pPr>
+      <w:spacing w:after="200" w:line="240" w:lineRule="auto"/>
+    </w:pPr>
+    <w:rPr>
+      <w:i/>
+      <w:iCs/>
+      <w:color w:val="1F497D" w:themeColor="text2"/>
+      <w:sz w:val="18"/>
+      <w:szCs w:val="18"/>
+    </w:rPr>
+  </w:style>
 </w:styles>
 </file>
 

</xml_diff>